<commit_message>
Update Privacy Policy - CodeWe.docx
Add cookie clause
</commit_message>
<xml_diff>
--- a/src/views/legal/Privacy Policy - CodeWe.docx
+++ b/src/views/legal/Privacy Policy - CodeWe.docx
@@ -60,7 +60,14 @@
           <w:rFonts w:cstheme="minorHAnsi"/>
           <w:lang w:val="en-GB" w:eastAsia="en-US"/>
         </w:rPr>
-        <w:t>20</w:t>
+        <w:t>2</w:t>
+      </w:r>
+      <w:r>
+        <w:rPr>
+          <w:rFonts w:cstheme="minorHAnsi"/>
+          <w:lang w:val="en-GB" w:eastAsia="en-US"/>
+        </w:rPr>
+        <w:t>2</w:t>
       </w:r>
       <w:r>
         <w:rPr>
@@ -96,7 +103,14 @@
           <w:rFonts w:cstheme="minorHAnsi"/>
           <w:lang w:val="en-GB" w:eastAsia="en-US"/>
         </w:rPr>
-        <w:t>20</w:t>
+        <w:t>2</w:t>
+      </w:r>
+      <w:r>
+        <w:rPr>
+          <w:rFonts w:cstheme="minorHAnsi"/>
+          <w:lang w:val="en-GB" w:eastAsia="en-US"/>
+        </w:rPr>
+        <w:t>5</w:t>
       </w:r>
       <w:r>
         <w:rPr>
@@ -532,6 +546,7 @@
     </w:p>
     <w:p>
       <w:pPr>
+        <w:pStyle w:val="Heading2"/>
         <w:rPr>
           <w:lang w:val="en-GB" w:eastAsia="en-US"/>
         </w:rPr>
@@ -540,7 +555,64 @@
         <w:rPr>
           <w:lang w:val="en-GB" w:eastAsia="en-US"/>
         </w:rPr>
-        <w:br w:type="page"/>
+        <w:t>Internet browser cookies and similar technologies.</w:t>
+      </w:r>
+    </w:p>
+    <w:p>
+      <w:pPr>
+        <w:rPr>
+          <w:lang w:val="en-GB" w:eastAsia="en-US"/>
+        </w:rPr>
+      </w:pPr>
+      <w:r>
+        <w:rPr>
+          <w:lang w:val="en-GB" w:eastAsia="en-US"/>
+        </w:rPr>
+        <w:t xml:space="preserve">We only use necessary cookies to minimize the </w:t>
+      </w:r>
+      <w:r>
+        <w:rPr>
+          <w:i/>
+          <w:iCs/>
+          <w:lang w:val="en-GB" w:eastAsia="en-US"/>
+        </w:rPr>
+        <w:t>welcome</w:t>
+      </w:r>
+      <w:r>
+        <w:rPr>
+          <w:lang w:val="en-GB" w:eastAsia="en-US"/>
+        </w:rPr>
+        <w:t xml:space="preserve"> notification. Having accepted these Terms and Policies once, </w:t>
+      </w:r>
+      <w:r>
+        <w:rPr>
+          <w:lang w:val="en-GB" w:eastAsia="en-US"/>
+        </w:rPr>
+        <w:t>You</w:t>
+      </w:r>
+      <w:r>
+        <w:rPr>
+          <w:lang w:val="en-GB" w:eastAsia="en-US"/>
+        </w:rPr>
+        <w:t xml:space="preserve"> </w:t>
+      </w:r>
+      <w:r>
+        <w:rPr>
+          <w:lang w:val="en-GB" w:eastAsia="en-US"/>
+        </w:rPr>
+        <w:t>SHALL accept</w:t>
+      </w:r>
+      <w:r>
+        <w:rPr>
+          <w:lang w:val="en-GB" w:eastAsia="en-US"/>
+        </w:rPr>
+        <w:t xml:space="preserve"> them </w:t>
+      </w:r>
+      <w:r>
+        <w:rPr>
+          <w:lang w:val="en-GB" w:eastAsia="en-US"/>
+        </w:rPr>
+        <w:t>until termination.</w:t>
       </w:r>
     </w:p>
     <w:p>
@@ -1385,12 +1457,8 @@
       </w:pPr>
     </w:p>
     <w:sectPr>
-      <w:headerReference w:type="even" r:id="rId8"/>
-      <w:headerReference w:type="default" r:id="rId9"/>
-      <w:footerReference w:type="even" r:id="rId10"/>
-      <w:footerReference w:type="default" r:id="rId11"/>
-      <w:headerReference w:type="first" r:id="rId12"/>
-      <w:footerReference w:type="first" r:id="rId13"/>
+      <w:headerReference w:type="default" r:id="rId8"/>
+      <w:footerReference w:type="default" r:id="rId9"/>
       <w:pgSz w:w="11906" w:h="16838"/>
       <w:pgMar w:top="1440" w:right="1440" w:bottom="1440" w:left="1440" w:header="720" w:footer="720" w:gutter="0"/>
       <w:cols w:space="720"/>
@@ -1430,16 +1498,6 @@
   <w:p>
     <w:pPr>
       <w:pStyle w:val="Footer"/>
-    </w:pPr>
-  </w:p>
-</w:ftr>
-</file>
-
-<file path=word/footer2.xml><?xml version="1.0" encoding="utf-8"?>
-<w:ftr xmlns:wpc="http://schemas.microsoft.com/office/word/2010/wordprocessingCanvas" xmlns:cx="http://schemas.microsoft.com/office/drawing/2014/chartex" xmlns:cx1="http://schemas.microsoft.com/office/drawing/2015/9/8/chartex" xmlns:cx2="http://schemas.microsoft.com/office/drawing/2015/10/21/chartex" xmlns:cx3="http://schemas.microsoft.com/office/drawing/2016/5/9/chartex" xmlns:cx4="http://schemas.microsoft.com/office/drawing/2016/5/10/chartex" xmlns:cx5="http://schemas.microsoft.com/office/drawing/2016/5/11/chartex" xmlns:cx6="http://schemas.microsoft.com/office/drawing/2016/5/12/chartex" xmlns:cx7="http://schemas.microsoft.com/office/drawing/2016/5/13/chartex" xmlns:cx8="http://schemas.microsoft.com/office/drawing/2016/5/14/chartex" xmlns:mc="http://schemas.openxmlformats.org/markup-compatibility/2006" xmlns:aink="http://schemas.microsoft.com/office/drawing/2016/ink" xmlns:am3d="http://schemas.microsoft.com/office/drawing/2017/model3d" xmlns:o="urn:schemas-microsoft-com:office:office" xmlns:r="http://schemas.openxmlformats.org/officeDocument/2006/relationships" xmlns:m="http://schemas.openxmlformats.org/officeDocument/2006/math" xmlns:v="urn:schemas-microsoft-com:vml" xmlns:wp14="http://schemas.microsoft.com/office/word/2010/wordprocessingDrawing" xmlns:wp="http://schemas.openxmlformats.org/drawingml/2006/wordprocessingDrawing" xmlns:w10="urn:schemas-microsoft-com:office:word" xmlns:w="http://schemas.openxmlformats.org/wordprocessingml/2006/main" xmlns:w14="http://schemas.microsoft.com/office/word/2010/wordml" xmlns:w15="http://schemas.microsoft.com/office/word/2012/wordml" xmlns:w16cex="http://schemas.microsoft.com/office/word/2018/wordml/cex" xmlns:w16cid="http://schemas.microsoft.com/office/word/2016/wordml/cid" xmlns:w16="http://schemas.microsoft.com/office/word/2018/wordml" xmlns:w16se="http://schemas.microsoft.com/office/word/2015/wordml/symex" xmlns:wpg="http://schemas.microsoft.com/office/word/2010/wordprocessingGroup" xmlns:wpi="http://schemas.microsoft.com/office/word/2010/wordprocessingInk" xmlns:wne="http://schemas.microsoft.com/office/word/2006/wordml" xmlns:wps="http://schemas.microsoft.com/office/word/2010/wordprocessingShape" mc:Ignorable="w14 w15 w16se w16cid w16 w16cex wp14">
-  <w:p>
-    <w:pPr>
-      <w:pStyle w:val="Footer"/>
       <w:tabs>
         <w:tab w:val="clear" w:pos="4513"/>
         <w:tab w:val="clear" w:pos="9026"/>
@@ -1453,13 +1511,13 @@
       <w:rPr>
         <w:lang w:val="en-GB"/>
       </w:rPr>
-      <w:t>Last revision: November 1</w:t>
+      <w:t xml:space="preserve">Last revision: November </w:t>
     </w:r>
     <w:r>
       <w:rPr>
         <w:lang w:val="en-GB"/>
       </w:rPr>
-      <w:t>7</w:t>
+      <w:t>22</w:t>
     </w:r>
     <w:r>
       <w:rPr>
@@ -1538,16 +1596,6 @@
 </w:ftr>
 </file>
 
-<file path=word/footer3.xml><?xml version="1.0" encoding="utf-8"?>
-<w:ftr xmlns:wpc="http://schemas.microsoft.com/office/word/2010/wordprocessingCanvas" xmlns:cx="http://schemas.microsoft.com/office/drawing/2014/chartex" xmlns:cx1="http://schemas.microsoft.com/office/drawing/2015/9/8/chartex" xmlns:cx2="http://schemas.microsoft.com/office/drawing/2015/10/21/chartex" xmlns:cx3="http://schemas.microsoft.com/office/drawing/2016/5/9/chartex" xmlns:cx4="http://schemas.microsoft.com/office/drawing/2016/5/10/chartex" xmlns:cx5="http://schemas.microsoft.com/office/drawing/2016/5/11/chartex" xmlns:cx6="http://schemas.microsoft.com/office/drawing/2016/5/12/chartex" xmlns:cx7="http://schemas.microsoft.com/office/drawing/2016/5/13/chartex" xmlns:cx8="http://schemas.microsoft.com/office/drawing/2016/5/14/chartex" xmlns:mc="http://schemas.openxmlformats.org/markup-compatibility/2006" xmlns:aink="http://schemas.microsoft.com/office/drawing/2016/ink" xmlns:am3d="http://schemas.microsoft.com/office/drawing/2017/model3d" xmlns:o="urn:schemas-microsoft-com:office:office" xmlns:r="http://schemas.openxmlformats.org/officeDocument/2006/relationships" xmlns:m="http://schemas.openxmlformats.org/officeDocument/2006/math" xmlns:v="urn:schemas-microsoft-com:vml" xmlns:wp14="http://schemas.microsoft.com/office/word/2010/wordprocessingDrawing" xmlns:wp="http://schemas.openxmlformats.org/drawingml/2006/wordprocessingDrawing" xmlns:w10="urn:schemas-microsoft-com:office:word" xmlns:w="http://schemas.openxmlformats.org/wordprocessingml/2006/main" xmlns:w14="http://schemas.microsoft.com/office/word/2010/wordml" xmlns:w15="http://schemas.microsoft.com/office/word/2012/wordml" xmlns:w16cex="http://schemas.microsoft.com/office/word/2018/wordml/cex" xmlns:w16cid="http://schemas.microsoft.com/office/word/2016/wordml/cid" xmlns:w16="http://schemas.microsoft.com/office/word/2018/wordml" xmlns:w16se="http://schemas.microsoft.com/office/word/2015/wordml/symex" xmlns:wpg="http://schemas.microsoft.com/office/word/2010/wordprocessingGroup" xmlns:wpi="http://schemas.microsoft.com/office/word/2010/wordprocessingInk" xmlns:wne="http://schemas.microsoft.com/office/word/2006/wordml" xmlns:wps="http://schemas.microsoft.com/office/word/2010/wordprocessingShape" mc:Ignorable="w14 w15 w16se w16cid w16 w16cex wp14">
-  <w:p>
-    <w:pPr>
-      <w:pStyle w:val="Footer"/>
-    </w:pPr>
-  </w:p>
-</w:ftr>
-</file>
-
 <file path=word/footnotes.xml><?xml version="1.0" encoding="utf-8"?>
 <w:footnotes xmlns:wpc="http://schemas.microsoft.com/office/word/2010/wordprocessingCanvas" xmlns:cx="http://schemas.microsoft.com/office/drawing/2014/chartex" xmlns:cx1="http://schemas.microsoft.com/office/drawing/2015/9/8/chartex" xmlns:cx2="http://schemas.microsoft.com/office/drawing/2015/10/21/chartex" xmlns:cx3="http://schemas.microsoft.com/office/drawing/2016/5/9/chartex" xmlns:cx4="http://schemas.microsoft.com/office/drawing/2016/5/10/chartex" xmlns:cx5="http://schemas.microsoft.com/office/drawing/2016/5/11/chartex" xmlns:cx6="http://schemas.microsoft.com/office/drawing/2016/5/12/chartex" xmlns:cx7="http://schemas.microsoft.com/office/drawing/2016/5/13/chartex" xmlns:cx8="http://schemas.microsoft.com/office/drawing/2016/5/14/chartex" xmlns:mc="http://schemas.openxmlformats.org/markup-compatibility/2006" xmlns:aink="http://schemas.microsoft.com/office/drawing/2016/ink" xmlns:am3d="http://schemas.microsoft.com/office/drawing/2017/model3d" xmlns:o="urn:schemas-microsoft-com:office:office" xmlns:r="http://schemas.openxmlformats.org/officeDocument/2006/relationships" xmlns:m="http://schemas.openxmlformats.org/officeDocument/2006/math" xmlns:v="urn:schemas-microsoft-com:vml" xmlns:wp14="http://schemas.microsoft.com/office/word/2010/wordprocessingDrawing" xmlns:wp="http://schemas.openxmlformats.org/drawingml/2006/wordprocessingDrawing" xmlns:w10="urn:schemas-microsoft-com:office:word" xmlns:w="http://schemas.openxmlformats.org/wordprocessingml/2006/main" xmlns:w14="http://schemas.microsoft.com/office/word/2010/wordml" xmlns:w15="http://schemas.microsoft.com/office/word/2012/wordml" xmlns:w16cex="http://schemas.microsoft.com/office/word/2018/wordml/cex" xmlns:w16cid="http://schemas.microsoft.com/office/word/2016/wordml/cid" xmlns:w16="http://schemas.microsoft.com/office/word/2018/wordml" xmlns:w16se="http://schemas.microsoft.com/office/word/2015/wordml/symex" xmlns:wpg="http://schemas.microsoft.com/office/word/2010/wordprocessingGroup" xmlns:wpi="http://schemas.microsoft.com/office/word/2010/wordprocessingInk" xmlns:wne="http://schemas.microsoft.com/office/word/2006/wordml" xmlns:wps="http://schemas.microsoft.com/office/word/2010/wordprocessingShape" mc:Ignorable="w14 w15 w16se w16cid w16 w16cex wp14">
   <w:footnote w:type="separator" w:id="-1">
@@ -1574,16 +1622,6 @@
 </file>
 
 <file path=word/header1.xml><?xml version="1.0" encoding="utf-8"?>
-<w:hdr xmlns:wpc="http://schemas.microsoft.com/office/word/2010/wordprocessingCanvas" xmlns:cx="http://schemas.microsoft.com/office/drawing/2014/chartex" xmlns:cx1="http://schemas.microsoft.com/office/drawing/2015/9/8/chartex" xmlns:cx2="http://schemas.microsoft.com/office/drawing/2015/10/21/chartex" xmlns:cx3="http://schemas.microsoft.com/office/drawing/2016/5/9/chartex" xmlns:cx4="http://schemas.microsoft.com/office/drawing/2016/5/10/chartex" xmlns:cx5="http://schemas.microsoft.com/office/drawing/2016/5/11/chartex" xmlns:cx6="http://schemas.microsoft.com/office/drawing/2016/5/12/chartex" xmlns:cx7="http://schemas.microsoft.com/office/drawing/2016/5/13/chartex" xmlns:cx8="http://schemas.microsoft.com/office/drawing/2016/5/14/chartex" xmlns:mc="http://schemas.openxmlformats.org/markup-compatibility/2006" xmlns:aink="http://schemas.microsoft.com/office/drawing/2016/ink" xmlns:am3d="http://schemas.microsoft.com/office/drawing/2017/model3d" xmlns:o="urn:schemas-microsoft-com:office:office" xmlns:r="http://schemas.openxmlformats.org/officeDocument/2006/relationships" xmlns:m="http://schemas.openxmlformats.org/officeDocument/2006/math" xmlns:v="urn:schemas-microsoft-com:vml" xmlns:wp14="http://schemas.microsoft.com/office/word/2010/wordprocessingDrawing" xmlns:wp="http://schemas.openxmlformats.org/drawingml/2006/wordprocessingDrawing" xmlns:w10="urn:schemas-microsoft-com:office:word" xmlns:w="http://schemas.openxmlformats.org/wordprocessingml/2006/main" xmlns:w14="http://schemas.microsoft.com/office/word/2010/wordml" xmlns:w15="http://schemas.microsoft.com/office/word/2012/wordml" xmlns:w16cex="http://schemas.microsoft.com/office/word/2018/wordml/cex" xmlns:w16cid="http://schemas.microsoft.com/office/word/2016/wordml/cid" xmlns:w16="http://schemas.microsoft.com/office/word/2018/wordml" xmlns:w16se="http://schemas.microsoft.com/office/word/2015/wordml/symex" xmlns:wpg="http://schemas.microsoft.com/office/word/2010/wordprocessingGroup" xmlns:wpi="http://schemas.microsoft.com/office/word/2010/wordprocessingInk" xmlns:wne="http://schemas.microsoft.com/office/word/2006/wordml" xmlns:wps="http://schemas.microsoft.com/office/word/2010/wordprocessingShape" mc:Ignorable="w14 w15 w16se w16cid w16 w16cex wp14">
-  <w:p>
-    <w:pPr>
-      <w:pStyle w:val="Header"/>
-    </w:pPr>
-  </w:p>
-</w:hdr>
-</file>
-
-<file path=word/header2.xml><?xml version="1.0" encoding="utf-8"?>
 <w:hdr xmlns:wpc="http://schemas.microsoft.com/office/word/2010/wordprocessingCanvas" xmlns:cx="http://schemas.microsoft.com/office/drawing/2014/chartex" xmlns:cx1="http://schemas.microsoft.com/office/drawing/2015/9/8/chartex" xmlns:cx2="http://schemas.microsoft.com/office/drawing/2015/10/21/chartex" xmlns:cx3="http://schemas.microsoft.com/office/drawing/2016/5/9/chartex" xmlns:cx4="http://schemas.microsoft.com/office/drawing/2016/5/10/chartex" xmlns:cx5="http://schemas.microsoft.com/office/drawing/2016/5/11/chartex" xmlns:cx6="http://schemas.microsoft.com/office/drawing/2016/5/12/chartex" xmlns:cx7="http://schemas.microsoft.com/office/drawing/2016/5/13/chartex" xmlns:cx8="http://schemas.microsoft.com/office/drawing/2016/5/14/chartex" xmlns:mc="http://schemas.openxmlformats.org/markup-compatibility/2006" xmlns:aink="http://schemas.microsoft.com/office/drawing/2016/ink" xmlns:am3d="http://schemas.microsoft.com/office/drawing/2017/model3d" xmlns:o="urn:schemas-microsoft-com:office:office" xmlns:r="http://schemas.openxmlformats.org/officeDocument/2006/relationships" xmlns:m="http://schemas.openxmlformats.org/officeDocument/2006/math" xmlns:v="urn:schemas-microsoft-com:vml" xmlns:wp14="http://schemas.microsoft.com/office/word/2010/wordprocessingDrawing" xmlns:wp="http://schemas.openxmlformats.org/drawingml/2006/wordprocessingDrawing" xmlns:w10="urn:schemas-microsoft-com:office:word" xmlns:w="http://schemas.openxmlformats.org/wordprocessingml/2006/main" xmlns:w14="http://schemas.microsoft.com/office/word/2010/wordml" xmlns:w15="http://schemas.microsoft.com/office/word/2012/wordml" xmlns:w16cex="http://schemas.microsoft.com/office/word/2018/wordml/cex" xmlns:w16cid="http://schemas.microsoft.com/office/word/2016/wordml/cid" xmlns:w16="http://schemas.microsoft.com/office/word/2018/wordml" xmlns:w16se="http://schemas.microsoft.com/office/word/2015/wordml/symex" xmlns:wpg="http://schemas.microsoft.com/office/word/2010/wordprocessingGroup" xmlns:wpi="http://schemas.microsoft.com/office/word/2010/wordprocessingInk" xmlns:wne="http://schemas.microsoft.com/office/word/2006/wordml" xmlns:wps="http://schemas.microsoft.com/office/word/2010/wordprocessingShape" mc:Ignorable="w14 w15 w16se w16cid w16 w16cex wp14">
   <w:p>
     <w:pPr>
@@ -1632,7 +1670,13 @@
       <w:rPr>
         <w:lang w:val="en-GB"/>
       </w:rPr>
-      <w:t>20</w:t>
+      <w:t>2</w:t>
+    </w:r>
+    <w:r>
+      <w:rPr>
+        <w:lang w:val="en-GB"/>
+      </w:rPr>
+      <w:t>5</w:t>
     </w:r>
     <w:r>
       <w:rPr>
@@ -1647,16 +1691,6 @@
       </w:rPr>
       <w:t>, 2020</w:t>
     </w:r>
-  </w:p>
-</w:hdr>
-</file>
-
-<file path=word/header3.xml><?xml version="1.0" encoding="utf-8"?>
-<w:hdr xmlns:wpc="http://schemas.microsoft.com/office/word/2010/wordprocessingCanvas" xmlns:cx="http://schemas.microsoft.com/office/drawing/2014/chartex" xmlns:cx1="http://schemas.microsoft.com/office/drawing/2015/9/8/chartex" xmlns:cx2="http://schemas.microsoft.com/office/drawing/2015/10/21/chartex" xmlns:cx3="http://schemas.microsoft.com/office/drawing/2016/5/9/chartex" xmlns:cx4="http://schemas.microsoft.com/office/drawing/2016/5/10/chartex" xmlns:cx5="http://schemas.microsoft.com/office/drawing/2016/5/11/chartex" xmlns:cx6="http://schemas.microsoft.com/office/drawing/2016/5/12/chartex" xmlns:cx7="http://schemas.microsoft.com/office/drawing/2016/5/13/chartex" xmlns:cx8="http://schemas.microsoft.com/office/drawing/2016/5/14/chartex" xmlns:mc="http://schemas.openxmlformats.org/markup-compatibility/2006" xmlns:aink="http://schemas.microsoft.com/office/drawing/2016/ink" xmlns:am3d="http://schemas.microsoft.com/office/drawing/2017/model3d" xmlns:o="urn:schemas-microsoft-com:office:office" xmlns:r="http://schemas.openxmlformats.org/officeDocument/2006/relationships" xmlns:m="http://schemas.openxmlformats.org/officeDocument/2006/math" xmlns:v="urn:schemas-microsoft-com:vml" xmlns:wp14="http://schemas.microsoft.com/office/word/2010/wordprocessingDrawing" xmlns:wp="http://schemas.openxmlformats.org/drawingml/2006/wordprocessingDrawing" xmlns:w10="urn:schemas-microsoft-com:office:word" xmlns:w="http://schemas.openxmlformats.org/wordprocessingml/2006/main" xmlns:w14="http://schemas.microsoft.com/office/word/2010/wordml" xmlns:w15="http://schemas.microsoft.com/office/word/2012/wordml" xmlns:w16cex="http://schemas.microsoft.com/office/word/2018/wordml/cex" xmlns:w16cid="http://schemas.microsoft.com/office/word/2016/wordml/cid" xmlns:w16="http://schemas.microsoft.com/office/word/2018/wordml" xmlns:w16se="http://schemas.microsoft.com/office/word/2015/wordml/symex" xmlns:wpg="http://schemas.microsoft.com/office/word/2010/wordprocessingGroup" xmlns:wpi="http://schemas.microsoft.com/office/word/2010/wordprocessingInk" xmlns:wne="http://schemas.microsoft.com/office/word/2006/wordml" xmlns:wps="http://schemas.microsoft.com/office/word/2010/wordprocessingShape" mc:Ignorable="w14 w15 w16se w16cid w16 w16cex wp14">
-  <w:p>
-    <w:pPr>
-      <w:pStyle w:val="Header"/>
-    </w:pPr>
   </w:p>
 </w:hdr>
 </file>
@@ -3842,6 +3876,36 @@
       <w:u w:val="single"/>
     </w:rPr>
   </w:style>
+  <w:style w:type="paragraph" w:styleId="BalloonText">
+    <w:name w:val="Balloon Text"/>
+    <w:basedOn w:val="Normal"/>
+    <w:link w:val="BalloonTextChar"/>
+    <w:uiPriority w:val="99"/>
+    <w:semiHidden/>
+    <w:unhideWhenUsed/>
+    <w:rsid w:val="00B85123"/>
+    <w:pPr>
+      <w:spacing w:after="0" w:line="240" w:lineRule="auto"/>
+    </w:pPr>
+    <w:rPr>
+      <w:rFonts w:ascii="Segoe UI" w:hAnsi="Segoe UI" w:cs="Segoe UI"/>
+      <w:sz w:val="18"/>
+      <w:szCs w:val="18"/>
+    </w:rPr>
+  </w:style>
+  <w:style w:type="character" w:customStyle="1" w:styleId="BalloonTextChar">
+    <w:name w:val="Balloon Text Char"/>
+    <w:basedOn w:val="DefaultParagraphFont"/>
+    <w:link w:val="BalloonText"/>
+    <w:uiPriority w:val="99"/>
+    <w:semiHidden/>
+    <w:rsid w:val="00B85123"/>
+    <w:rPr>
+      <w:rFonts w:ascii="Segoe UI" w:hAnsi="Segoe UI" w:cs="Segoe UI"/>
+      <w:sz w:val="18"/>
+      <w:szCs w:val="18"/>
+    </w:rPr>
+  </w:style>
 </w:styles>
 </file>
 
@@ -3967,6 +4031,13 @@
     <w:pitch w:val="variable"/>
     <w:sig w:usb0="A00002BF" w:usb1="38CF7CFA" w:usb2="00000016" w:usb3="00000000" w:csb0="0004000F" w:csb1="00000000"/>
   </w:font>
+  <w:font w:name="Segoe UI">
+    <w:panose1 w:val="020B0502040204020203"/>
+    <w:charset w:val="00"/>
+    <w:family w:val="swiss"/>
+    <w:pitch w:val="variable"/>
+    <w:sig w:usb0="E4002EFF" w:usb1="C000E47F" w:usb2="00000009" w:usb3="00000000" w:csb0="000001FF" w:csb1="00000000"/>
+  </w:font>
 </w:fonts>
 </file>
 
@@ -3986,6 +4057,7 @@
   </w:compat>
   <w:rsids>
     <w:rsidRoot w:val="00292320"/>
+    <w:rsid w:val="001708C0"/>
     <w:rsid w:val="00292320"/>
     <w:rsid w:val="0065162A"/>
     <w:rsid w:val="006762B9"/>

</xml_diff>

<commit_message>
Change ToS and PP contact details
Last Revision: 2020-12-03
Valid starting: 2020-12-10
</commit_message>
<xml_diff>
--- a/src/views/legal/Privacy Policy - CodeWe.docx
+++ b/src/views/legal/Privacy Policy - CodeWe.docx
@@ -40,83 +40,72 @@
     </w:sdt>
     <w:p>
       <w:pPr>
+        <w:pStyle w:val="Subtitle"/>
         <w:tabs>
+          <w:tab w:val="left" w:pos="720"/>
+          <w:tab w:val="left" w:pos="1440"/>
+          <w:tab w:val="left" w:pos="2160"/>
+          <w:tab w:val="left" w:pos="2880"/>
+          <w:tab w:val="left" w:pos="3600"/>
           <w:tab w:val="right" w:pos="9026"/>
         </w:tabs>
         <w:rPr>
-          <w:rFonts w:cstheme="minorHAnsi"/>
-          <w:lang w:eastAsia="en-US"/>
-        </w:rPr>
-      </w:pPr>
-      <w:r>
-        <w:rPr>
-          <w:rFonts w:cstheme="minorHAnsi"/>
-          <w:lang w:eastAsia="en-US"/>
-        </w:rPr>
-        <w:t xml:space="preserve">Last Revision: November </w:t>
-      </w:r>
-      <w:r>
-        <w:rPr>
-          <w:rFonts w:cstheme="minorHAnsi"/>
-          <w:lang w:val="en-GB" w:eastAsia="en-US"/>
-        </w:rPr>
-        <w:t>2</w:t>
-      </w:r>
-      <w:r>
-        <w:rPr>
-          <w:rFonts w:cstheme="minorHAnsi"/>
-          <w:lang w:val="en-GB" w:eastAsia="en-US"/>
-        </w:rPr>
-        <w:t>2</w:t>
-      </w:r>
-      <w:r>
-        <w:rPr>
-          <w:rFonts w:cstheme="minorHAnsi"/>
+          <w:lang w:val="en-GB"/>
+        </w:rPr>
+      </w:pPr>
+      <w:r>
+        <w:t xml:space="preserve">Last Revision: </w:t>
+      </w:r>
+      <w:r>
+        <w:rPr>
+          <w:lang w:val="en-GB"/>
+        </w:rPr>
+        <w:t>December</w:t>
+      </w:r>
+      <w:r>
+        <w:t xml:space="preserve"> </w:t>
+      </w:r>
+      <w:r>
+        <w:rPr>
+          <w:lang w:val="en-GB"/>
+        </w:rPr>
+        <w:t>0</w:t>
+      </w:r>
+      <w:r>
+        <w:rPr>
+          <w:lang w:val="en-GB"/>
+        </w:rPr>
+        <w:t>3</w:t>
+      </w:r>
+      <w:r>
+        <w:rPr>
           <w:vertAlign w:val="superscript"/>
-          <w:lang w:val="en-GB" w:eastAsia="en-US"/>
+          <w:lang w:val="en-GB"/>
+        </w:rPr>
+        <w:t>rd</w:t>
+      </w:r>
+      <w:r>
+        <w:t>, 2020</w:t>
+      </w:r>
+      <w:r>
+        <w:tab/>
+      </w:r>
+      <w:r>
+        <w:rPr>
+          <w:lang w:val="en-GB"/>
+        </w:rPr>
+        <w:t>Valid Starting: December 10</w:t>
+      </w:r>
+      <w:r>
+        <w:rPr>
+          <w:vertAlign w:val="superscript"/>
+          <w:lang w:val="en-GB"/>
         </w:rPr>
         <w:t>th</w:t>
       </w:r>
       <w:r>
         <w:rPr>
-          <w:rFonts w:cstheme="minorHAnsi"/>
-          <w:lang w:eastAsia="en-US"/>
-        </w:rPr>
-        <w:t xml:space="preserve">, 2020 </w:t>
-      </w:r>
-      <w:r>
-        <w:rPr>
-          <w:rFonts w:cstheme="minorHAnsi"/>
-          <w:lang w:eastAsia="en-US"/>
-        </w:rPr>
-        <w:tab/>
-      </w:r>
-      <w:r>
-        <w:rPr>
-          <w:rFonts w:cstheme="minorHAnsi"/>
-          <w:lang w:eastAsia="en-US"/>
-        </w:rPr>
-        <w:t xml:space="preserve">Valid Starting: November </w:t>
-      </w:r>
-      <w:r>
-        <w:rPr>
-          <w:rFonts w:cstheme="minorHAnsi"/>
-          <w:lang w:val="en-GB" w:eastAsia="en-US"/>
-        </w:rPr>
-        <w:t>30</w:t>
-      </w:r>
-      <w:r>
-        <w:rPr>
-          <w:rFonts w:cstheme="minorHAnsi"/>
-          <w:vertAlign w:val="superscript"/>
-          <w:lang w:val="en-GB" w:eastAsia="en-US"/>
-        </w:rPr>
-        <w:t>th</w:t>
-      </w:r>
-      <w:r>
-        <w:rPr>
-          <w:rFonts w:cstheme="minorHAnsi"/>
-          <w:lang w:eastAsia="en-US"/>
+          <w:lang w:val="en-GB"/>
         </w:rPr>
         <w:t>, 2020</w:t>
       </w:r>
@@ -204,7 +193,23 @@
           <w:rFonts w:cstheme="minorHAnsi"/>
           <w:lang w:eastAsia="en-US"/>
         </w:rPr>
-        <w:t>If You disagree with any part of these Policies, You disagree with the Terms and MUST immediately terminate Your connections to Us by referring to the Suspension and Termination section.</w:t>
+        <w:t xml:space="preserve">If You disagree with any part of these Policies, </w:t>
+      </w:r>
+      <w:proofErr w:type="gramStart"/>
+      <w:r>
+        <w:rPr>
+          <w:rFonts w:cstheme="minorHAnsi"/>
+          <w:lang w:eastAsia="en-US"/>
+        </w:rPr>
+        <w:t>You</w:t>
+      </w:r>
+      <w:proofErr w:type="gramEnd"/>
+      <w:r>
+        <w:rPr>
+          <w:rFonts w:cstheme="minorHAnsi"/>
+          <w:lang w:eastAsia="en-US"/>
+        </w:rPr>
+        <w:t xml:space="preserve"> disagree with the Terms and MUST immediately terminate Your connections to Us by referring to the Suspension and Termination section.</w:t>
       </w:r>
     </w:p>
     <w:p>
@@ -236,6 +241,7 @@
         <w:t>This summary section is a “</w:t>
       </w:r>
       <w:proofErr w:type="spellStart"/>
+      <w:proofErr w:type="gramStart"/>
       <w:r>
         <w:rPr>
           <w:rFonts w:cstheme="minorHAnsi"/>
@@ -244,6 +250,7 @@
         <w:t>tl;dr</w:t>
       </w:r>
       <w:proofErr w:type="spellEnd"/>
+      <w:proofErr w:type="gramEnd"/>
       <w:r>
         <w:rPr>
           <w:rFonts w:cstheme="minorHAnsi"/>
@@ -355,7 +362,23 @@
           <w:rFonts w:cstheme="minorHAnsi"/>
           <w:lang w:eastAsia="en-US"/>
         </w:rPr>
-        <w:t>, We have to process information about You.</w:t>
+        <w:t xml:space="preserve">, </w:t>
+      </w:r>
+      <w:proofErr w:type="gramStart"/>
+      <w:r>
+        <w:rPr>
+          <w:rFonts w:cstheme="minorHAnsi"/>
+          <w:lang w:eastAsia="en-US"/>
+        </w:rPr>
+        <w:t>We</w:t>
+      </w:r>
+      <w:proofErr w:type="gramEnd"/>
+      <w:r>
+        <w:rPr>
+          <w:rFonts w:cstheme="minorHAnsi"/>
+          <w:lang w:eastAsia="en-US"/>
+        </w:rPr>
+        <w:t xml:space="preserve"> have to process information about You.</w:t>
       </w:r>
     </w:p>
     <w:p>
@@ -384,7 +407,23 @@
           <w:rFonts w:cstheme="minorHAnsi"/>
           <w:lang w:eastAsia="en-US"/>
         </w:rPr>
-        <w:t xml:space="preserve">Information and content You provide. We collect the content and other information You provide when using </w:t>
+        <w:t xml:space="preserve">Information and </w:t>
+      </w:r>
+      <w:proofErr w:type="gramStart"/>
+      <w:r>
+        <w:rPr>
+          <w:rFonts w:cstheme="minorHAnsi"/>
+          <w:lang w:eastAsia="en-US"/>
+        </w:rPr>
+        <w:t>content</w:t>
+      </w:r>
+      <w:proofErr w:type="gramEnd"/>
+      <w:r>
+        <w:rPr>
+          <w:rFonts w:cstheme="minorHAnsi"/>
+          <w:lang w:eastAsia="en-US"/>
+        </w:rPr>
+        <w:t xml:space="preserve"> You provide. We collect the content and other information You provide when using </w:t>
       </w:r>
       <w:proofErr w:type="spellStart"/>
       <w:r>
@@ -840,7 +879,23 @@
           <w:rFonts w:cstheme="minorHAnsi"/>
           <w:lang w:eastAsia="en-US"/>
         </w:rPr>
-        <w:t>, Your content stays private to the extent that the link generated is not shared with any unauthorized Third-Party. If the link is published, the content is as well. We cannot be held responsible for any breaches.</w:t>
+        <w:t xml:space="preserve">, </w:t>
+      </w:r>
+      <w:proofErr w:type="gramStart"/>
+      <w:r>
+        <w:rPr>
+          <w:rFonts w:cstheme="minorHAnsi"/>
+          <w:lang w:eastAsia="en-US"/>
+        </w:rPr>
+        <w:t>Your</w:t>
+      </w:r>
+      <w:proofErr w:type="gramEnd"/>
+      <w:r>
+        <w:rPr>
+          <w:rFonts w:cstheme="minorHAnsi"/>
+          <w:lang w:eastAsia="en-US"/>
+        </w:rPr>
+        <w:t xml:space="preserve"> content stays private to the extent that the link generated is not shared with any unauthorized Third-Party. If the link is published, the content is as well. We cannot be held responsible for any breaches.</w:t>
       </w:r>
     </w:p>
     <w:p>
@@ -872,7 +927,23 @@
           <w:rFonts w:cstheme="minorHAnsi"/>
           <w:lang w:eastAsia="en-US"/>
         </w:rPr>
-        <w:t>Although exceptions apply, We do not share personal information about You. Never. Exceptions include, but are not limited to, legal enquiries or requests from law enforcement.</w:t>
+        <w:t xml:space="preserve">Although exceptions apply, </w:t>
+      </w:r>
+      <w:proofErr w:type="gramStart"/>
+      <w:r>
+        <w:rPr>
+          <w:rFonts w:cstheme="minorHAnsi"/>
+          <w:lang w:eastAsia="en-US"/>
+        </w:rPr>
+        <w:t>We</w:t>
+      </w:r>
+      <w:proofErr w:type="gramEnd"/>
+      <w:r>
+        <w:rPr>
+          <w:rFonts w:cstheme="minorHAnsi"/>
+          <w:lang w:eastAsia="en-US"/>
+        </w:rPr>
+        <w:t xml:space="preserve"> do not share personal information about You. Never. Exceptions include, but are not limited to, legal enquiries or requests from law enforcement.</w:t>
       </w:r>
     </w:p>
     <w:p>
@@ -985,7 +1056,23 @@
           <w:rFonts w:cstheme="minorHAnsi"/>
           <w:lang w:eastAsia="en-US"/>
         </w:rPr>
-        <w:t>Under the General Data Protection Regulation, You have the right to access, rectify, port and </w:t>
+        <w:t xml:space="preserve">Under the General Data Protection Regulation, </w:t>
+      </w:r>
+      <w:proofErr w:type="gramStart"/>
+      <w:r>
+        <w:rPr>
+          <w:rFonts w:cstheme="minorHAnsi"/>
+          <w:lang w:eastAsia="en-US"/>
+        </w:rPr>
+        <w:t>You</w:t>
+      </w:r>
+      <w:proofErr w:type="gramEnd"/>
+      <w:r>
+        <w:rPr>
+          <w:rFonts w:cstheme="minorHAnsi"/>
+          <w:lang w:eastAsia="en-US"/>
+        </w:rPr>
+        <w:t xml:space="preserve"> have the right to access, rectify, port and </w:t>
       </w:r>
       <w:r>
         <w:rPr>
@@ -1223,7 +1310,23 @@
           <w:rFonts w:cstheme="minorHAnsi"/>
           <w:lang w:eastAsia="en-US"/>
         </w:rPr>
-        <w:t>To the best of Our abilities, We will attempt to notify You changes a reasonable time before the changes take effect to allow You to review the changes unless changes are required by an external force.</w:t>
+        <w:t xml:space="preserve">To the best of Our abilities, </w:t>
+      </w:r>
+      <w:proofErr w:type="gramStart"/>
+      <w:r>
+        <w:rPr>
+          <w:rFonts w:cstheme="minorHAnsi"/>
+          <w:lang w:eastAsia="en-US"/>
+        </w:rPr>
+        <w:t>We</w:t>
+      </w:r>
+      <w:proofErr w:type="gramEnd"/>
+      <w:r>
+        <w:rPr>
+          <w:rFonts w:cstheme="minorHAnsi"/>
+          <w:lang w:eastAsia="en-US"/>
+        </w:rPr>
+        <w:t xml:space="preserve"> will attempt to notify You changes a reasonable time before the changes take effect to allow You to review the changes unless changes are required by an external force.</w:t>
       </w:r>
     </w:p>
     <w:p>
@@ -1252,7 +1355,23 @@
           <w:rFonts w:cstheme="minorHAnsi"/>
           <w:lang w:eastAsia="en-US"/>
         </w:rPr>
-        <w:t>If You have questions about this Policy, You can contact Us as described below.</w:t>
+        <w:t xml:space="preserve">If You have questions about this Policy, </w:t>
+      </w:r>
+      <w:proofErr w:type="gramStart"/>
+      <w:r>
+        <w:rPr>
+          <w:rFonts w:cstheme="minorHAnsi"/>
+          <w:lang w:eastAsia="en-US"/>
+        </w:rPr>
+        <w:t>You</w:t>
+      </w:r>
+      <w:proofErr w:type="gramEnd"/>
+      <w:r>
+        <w:rPr>
+          <w:rFonts w:cstheme="minorHAnsi"/>
+          <w:lang w:eastAsia="en-US"/>
+        </w:rPr>
+        <w:t xml:space="preserve"> can contact Us as described below.</w:t>
       </w:r>
     </w:p>
     <w:p>
@@ -1269,18 +1388,16 @@
         </w:rPr>
         <w:t>Email: </w:t>
       </w:r>
-      <w:hyperlink r:id="rId7" w:tgtFrame="_blank" w:history="1">
-        <w:r>
-          <w:rPr>
-            <w:rStyle w:val="Hyperlink"/>
-            <w:rFonts w:eastAsiaTheme="majorEastAsia" w:cstheme="minorHAnsi"/>
-            <w:spacing w:val="-10"/>
-            <w:kern w:val="28"/>
-            <w:lang w:eastAsia="en-US"/>
-          </w:rPr>
-          <w:t>privacy@codewe.bhasher.com</w:t>
-        </w:r>
-      </w:hyperlink>
+      <w:r>
+        <w:rPr>
+          <w:rFonts w:cstheme="minorHAnsi"/>
+          <w:lang w:val="en-GB" w:eastAsia="en-US"/>
+        </w:rPr>
+        <w:t>privacy-codewe@bhasher.com</w:t>
+      </w:r>
+      <w:r>
+        <w:t xml:space="preserve"> </w:t>
+      </w:r>
     </w:p>
     <w:p>
       <w:pPr>
@@ -1344,20 +1461,29 @@
       <w:rPr>
         <w:lang w:val="en-GB"/>
       </w:rPr>
-      <w:t xml:space="preserve">Last revision: November </w:t>
+      <w:t xml:space="preserve">Last revision: </w:t>
     </w:r>
     <w:r>
       <w:rPr>
         <w:lang w:val="en-GB"/>
       </w:rPr>
-      <w:t>22</w:t>
+      <w:t>December</w:t>
     </w:r>
     <w:r>
+      <w:t xml:space="preserve"> </w:t>
+    </w:r>
+    <w:r>
+      <w:rPr>
+        <w:lang w:val="en-GB"/>
+      </w:rPr>
+      <w:t>03</w:t>
+    </w:r>
+    <w:r>
       <w:rPr>
         <w:vertAlign w:val="superscript"/>
         <w:lang w:val="en-GB"/>
       </w:rPr>
-      <w:t>th</w:t>
+      <w:t>rd</w:t>
     </w:r>
     <w:r>
       <w:rPr>
@@ -1497,13 +1623,13 @@
       <w:rPr>
         <w:lang w:val="en-GB"/>
       </w:rPr>
-      <w:t xml:space="preserve">Valid Starting: November </w:t>
+      <w:t xml:space="preserve">Valid Starting: </w:t>
     </w:r>
     <w:r>
       <w:rPr>
         <w:lang w:val="en-GB"/>
       </w:rPr>
-      <w:t>30</w:t>
+      <w:t>December 10</w:t>
     </w:r>
     <w:r>
       <w:rPr>
@@ -3820,7 +3946,7 @@
     <w:charset w:val="00"/>
     <w:family w:val="roman"/>
     <w:pitch w:val="variable"/>
-    <w:sig w:usb0="E0002EFF" w:usb1="C000785B" w:usb2="00000009" w:usb3="00000000" w:csb0="000001FF" w:csb1="00000000"/>
+    <w:sig w:usb0="E0002AFF" w:usb1="C0007843" w:usb2="00000009" w:usb3="00000000" w:csb0="000001FF" w:csb1="00000000"/>
   </w:font>
   <w:font w:name="Courier New">
     <w:panose1 w:val="02070309020205020404"/>
@@ -3841,14 +3967,14 @@
     <w:charset w:val="00"/>
     <w:family w:val="swiss"/>
     <w:pitch w:val="variable"/>
-    <w:sig w:usb0="E4002EFF" w:usb1="C000247B" w:usb2="00000009" w:usb3="00000000" w:csb0="000001FF" w:csb1="00000000"/>
+    <w:sig w:usb0="E0002AFF" w:usb1="4000ACFF" w:usb2="00000001" w:usb3="00000000" w:csb0="000001FF" w:csb1="00000000"/>
   </w:font>
   <w:font w:name="Calibri Light">
     <w:panose1 w:val="020F0302020204030204"/>
     <w:charset w:val="00"/>
     <w:family w:val="swiss"/>
     <w:pitch w:val="variable"/>
-    <w:sig w:usb0="E4002EFF" w:usb1="C000247B" w:usb2="00000009" w:usb3="00000000" w:csb0="000001FF" w:csb1="00000000"/>
+    <w:sig w:usb0="A0002AEF" w:usb1="4000207B" w:usb2="00000000" w:usb3="00000000" w:csb0="000001FF" w:csb1="00000000"/>
   </w:font>
   <w:font w:name="DengXian Light">
     <w:altName w:val="等线 Light"/>
@@ -3890,6 +4016,7 @@
     <w:rsid w:val="006762B9"/>
     <w:rsid w:val="006A0370"/>
     <w:rsid w:val="00721B82"/>
+    <w:rsid w:val="0077606B"/>
     <w:rsid w:val="00856D04"/>
     <w:rsid w:val="00F443CE"/>
     <w:rsid w:val="00FE2BAD"/>
@@ -4658,4 +4785,16 @@
     </a:ext>
   </a:extLst>
 </a:theme>
+</file>
+
+<file path=customXml/item1.xml><?xml version="1.0" encoding="utf-8"?>
+<b:Sources xmlns:b="http://schemas.openxmlformats.org/officeDocument/2006/bibliography" xmlns="http://schemas.openxmlformats.org/officeDocument/2006/bibliography" SelectedStyle="\APASixthEditionOfficeOnline.xsl" StyleName="APA" Version="6"/>
+</file>
+
+<file path=customXml/itemProps1.xml><?xml version="1.0" encoding="utf-8"?>
+<ds:datastoreItem xmlns:ds="http://schemas.openxmlformats.org/officeDocument/2006/customXml" ds:itemID="{2819C425-6E2A-43B6-B588-41B476D926F0}">
+  <ds:schemaRefs>
+    <ds:schemaRef ds:uri="http://schemas.openxmlformats.org/officeDocument/2006/bibliography"/>
+  </ds:schemaRefs>
+</ds:datastoreItem>
 </file>
</xml_diff>